<commit_message>
Casos de uso extendido finalizados, modificacion de un caso de uso mas para generar factura y wireframe
</commit_message>
<xml_diff>
--- a/doc/trim1/2_uml_ casos_uso/2_caso_uso_extendido/V02/CU16 - Histórico Facturas.docx
+++ b/doc/trim1/2_uml_ casos_uso/2_caso_uso_extendido/V02/CU16 - Histórico Facturas.docx
@@ -71,7 +71,21 @@
                 <w:rFonts w:ascii="Arial" w:hAnsi="Arial" w:cs="Arial"/>
                 <w:sz w:val="22"/>
               </w:rPr>
-              <w:t>CU17 - Histórico Facturas</w:t>
+              <w:t>CU1</w:t>
+            </w:r>
+            <w:r>
+              <w:rPr>
+                <w:rFonts w:ascii="Arial" w:hAnsi="Arial" w:cs="Arial"/>
+                <w:sz w:val="22"/>
+              </w:rPr>
+              <w:t>6</w:t>
+            </w:r>
+            <w:r>
+              <w:rPr>
+                <w:rFonts w:ascii="Arial" w:hAnsi="Arial" w:cs="Arial"/>
+                <w:sz w:val="22"/>
+              </w:rPr>
+              <w:t xml:space="preserve"> - Histórico Facturas</w:t>
             </w:r>
           </w:p>
         </w:tc>
@@ -308,28 +322,7 @@
                 <w:rFonts w:ascii="Arial" w:hAnsi="Arial" w:cs="Arial"/>
                 <w:sz w:val="22"/>
               </w:rPr>
-              <w:t xml:space="preserve">Se hace un inicio de sesión para que el </w:t>
-            </w:r>
-            <w:r>
-              <w:rPr>
-                <w:rFonts w:ascii="Arial" w:hAnsi="Arial" w:cs="Arial"/>
-                <w:sz w:val="22"/>
-              </w:rPr>
-              <w:t>dueño</w:t>
-            </w:r>
-            <w:r>
-              <w:rPr>
-                <w:rFonts w:ascii="Arial" w:hAnsi="Arial" w:cs="Arial"/>
-                <w:sz w:val="22"/>
-              </w:rPr>
-              <w:t xml:space="preserve"> tenga control de todo el software</w:t>
-            </w:r>
-            <w:r>
-              <w:rPr>
-                <w:rFonts w:ascii="Arial" w:hAnsi="Arial" w:cs="Arial"/>
-                <w:sz w:val="22"/>
-              </w:rPr>
-              <w:t xml:space="preserve"> y el contador podrá revisar los movimientos de la tienda para hacer el respectivo calculo mensual.</w:t>
+              <w:t>Visualizar las facturas generadas con anterioridad y de ser necesario volverla a generar</w:t>
             </w:r>
           </w:p>
         </w:tc>
@@ -393,7 +386,14 @@
                 <w:rFonts w:ascii="Arial" w:hAnsi="Arial" w:cs="Arial"/>
                 <w:sz w:val="22"/>
               </w:rPr>
-              <w:t>dueño y sus empleados poder iniciar sesión</w:t>
+              <w:t xml:space="preserve">dueño </w:t>
+            </w:r>
+            <w:r>
+              <w:rPr>
+                <w:rFonts w:ascii="Arial" w:hAnsi="Arial" w:cs="Arial"/>
+                <w:sz w:val="22"/>
+              </w:rPr>
+              <w:t>las facturas y seleccionar alguna y generarla nuevamente, así mismo enviarla</w:t>
             </w:r>
           </w:p>
         </w:tc>
@@ -443,7 +443,7 @@
                 <w:rFonts w:ascii="Arial" w:hAnsi="Arial" w:cs="Arial"/>
                 <w:sz w:val="22"/>
               </w:rPr>
-              <w:t>Los integrantes deberán estar registrados en el aplicativo.</w:t>
+              <w:t>Ya tienen que existir facturas generadas anteriormente.</w:t>
             </w:r>
           </w:p>
         </w:tc>
@@ -696,7 +696,14 @@
                 <w:rFonts w:ascii="Arial" w:hAnsi="Arial" w:cs="Arial"/>
                 <w:sz w:val="22"/>
               </w:rPr>
-              <w:t>El dueño puede hacer el respectivo filtro de las facturas.</w:t>
+              <w:t xml:space="preserve">El dueño puede </w:t>
+            </w:r>
+            <w:r>
+              <w:rPr>
+                <w:rFonts w:ascii="Arial" w:hAnsi="Arial" w:cs="Arial"/>
+                <w:sz w:val="22"/>
+              </w:rPr>
+              <w:t>visualizar todas las facturas generadas</w:t>
             </w:r>
           </w:p>
         </w:tc>
@@ -717,7 +724,14 @@
                 <w:rFonts w:ascii="Arial" w:hAnsi="Arial" w:cs="Arial"/>
                 <w:sz w:val="22"/>
               </w:rPr>
-              <w:t>El sistema le permite al usuario realizar el filtro deseado.</w:t>
+              <w:t xml:space="preserve">El sistema le permite al </w:t>
+            </w:r>
+            <w:r>
+              <w:rPr>
+                <w:rFonts w:ascii="Arial" w:hAnsi="Arial" w:cs="Arial"/>
+                <w:sz w:val="22"/>
+              </w:rPr>
+              <w:t>usuario visualizar las facturas realizadas, con diferentes ítems para su fácil identificación.</w:t>
             </w:r>
           </w:p>
         </w:tc>
@@ -779,7 +793,14 @@
                 <w:rFonts w:ascii="Arial" w:hAnsi="Arial" w:cs="Arial"/>
                 <w:sz w:val="22"/>
               </w:rPr>
-              <w:t>El dueño podrá ver los datos del cliente junto con su fecha.</w:t>
+              <w:t xml:space="preserve">El dueño podrá </w:t>
+            </w:r>
+            <w:r>
+              <w:rPr>
+                <w:rFonts w:ascii="Arial" w:hAnsi="Arial" w:cs="Arial"/>
+                <w:sz w:val="22"/>
+              </w:rPr>
+              <w:t>generar factura</w:t>
             </w:r>
           </w:p>
         </w:tc>
@@ -800,7 +821,14 @@
                 <w:rFonts w:ascii="Arial" w:hAnsi="Arial" w:cs="Arial"/>
                 <w:sz w:val="22"/>
               </w:rPr>
-              <w:t>El sistema le mostrara al dueño los datos de cada cliente que le entrego correo y nombre.</w:t>
+              <w:t xml:space="preserve">El sistema le mostrara al dueño </w:t>
+            </w:r>
+            <w:r>
+              <w:rPr>
+                <w:rFonts w:ascii="Arial" w:hAnsi="Arial" w:cs="Arial"/>
+                <w:sz w:val="22"/>
+              </w:rPr>
+              <w:t>un botón para generar la factura una vez la seleccione y posterior envió de la misma</w:t>
             </w:r>
           </w:p>
         </w:tc>
@@ -843,89 +871,6 @@
                 <w:sz w:val="22"/>
               </w:rPr>
               <w:t>3</w:t>
-            </w:r>
-          </w:p>
-        </w:tc>
-        <w:tc>
-          <w:tcPr>
-            <w:tcW w:w="1795" w:type="pct"/>
-          </w:tcPr>
-          <w:p>
-            <w:pPr>
-              <w:rPr>
-                <w:rFonts w:ascii="Arial" w:hAnsi="Arial" w:cs="Arial"/>
-                <w:sz w:val="22"/>
-              </w:rPr>
-            </w:pPr>
-            <w:r>
-              <w:rPr>
-                <w:rFonts w:ascii="Arial" w:hAnsi="Arial" w:cs="Arial"/>
-                <w:sz w:val="22"/>
-              </w:rPr>
-              <w:t>El dueño podrá ingresar a la factura para ver que compro cada cliente.</w:t>
-            </w:r>
-          </w:p>
-        </w:tc>
-        <w:tc>
-          <w:tcPr>
-            <w:tcW w:w="1797" w:type="pct"/>
-            <w:gridSpan w:val="2"/>
-          </w:tcPr>
-          <w:p>
-            <w:pPr>
-              <w:rPr>
-                <w:rFonts w:ascii="Arial" w:hAnsi="Arial" w:cs="Arial"/>
-                <w:sz w:val="22"/>
-              </w:rPr>
-            </w:pPr>
-            <w:r>
-              <w:rPr>
-                <w:rFonts w:ascii="Arial" w:hAnsi="Arial" w:cs="Arial"/>
-                <w:sz w:val="22"/>
-              </w:rPr>
-              <w:t>El sistema le permite al dueño ingresar al histórico de compras del cliente.</w:t>
-            </w:r>
-          </w:p>
-        </w:tc>
-      </w:tr>
-      <w:tr>
-        <w:trPr>
-          <w:cantSplit/>
-        </w:trPr>
-        <w:tc>
-          <w:tcPr>
-            <w:tcW w:w="1023" w:type="pct"/>
-            <w:vMerge/>
-          </w:tcPr>
-          <w:p>
-            <w:pPr>
-              <w:rPr>
-                <w:rFonts w:ascii="Arial" w:hAnsi="Arial" w:cs="Arial"/>
-                <w:b/>
-                <w:bCs/>
-                <w:sz w:val="22"/>
-              </w:rPr>
-            </w:pPr>
-          </w:p>
-        </w:tc>
-        <w:tc>
-          <w:tcPr>
-            <w:tcW w:w="385" w:type="pct"/>
-          </w:tcPr>
-          <w:p>
-            <w:pPr>
-              <w:jc w:val="center"/>
-              <w:rPr>
-                <w:rFonts w:ascii="Arial" w:hAnsi="Arial" w:cs="Arial"/>
-                <w:sz w:val="22"/>
-              </w:rPr>
-            </w:pPr>
-            <w:r>
-              <w:rPr>
-                <w:rFonts w:ascii="Arial" w:hAnsi="Arial" w:cs="Arial"/>
-                <w:sz w:val="22"/>
-              </w:rPr>
-              <w:t>4</w:t>
             </w:r>
           </w:p>
         </w:tc>
@@ -1181,6 +1126,13 @@
                 <w:sz w:val="22"/>
               </w:rPr>
             </w:pPr>
+            <w:r>
+              <w:rPr>
+                <w:rFonts w:ascii="Arial" w:hAnsi="Arial" w:cs="Arial"/>
+                <w:sz w:val="22"/>
+              </w:rPr>
+              <w:t>1.2</w:t>
+            </w:r>
           </w:p>
         </w:tc>
         <w:tc>
@@ -1194,6 +1146,13 @@
                 <w:sz w:val="22"/>
               </w:rPr>
             </w:pPr>
+            <w:r>
+              <w:rPr>
+                <w:rFonts w:ascii="Arial" w:hAnsi="Arial" w:cs="Arial"/>
+                <w:sz w:val="22"/>
+              </w:rPr>
+              <w:t>El duelo requiere generar más de una factura</w:t>
+            </w:r>
           </w:p>
         </w:tc>
         <w:tc>
@@ -1208,6 +1167,13 @@
                 <w:sz w:val="22"/>
               </w:rPr>
             </w:pPr>
+            <w:r>
+              <w:rPr>
+                <w:rFonts w:ascii="Arial" w:hAnsi="Arial" w:cs="Arial"/>
+                <w:sz w:val="22"/>
+              </w:rPr>
+              <w:t>Seleccionara todas las facturas que desea, pero deben ser del mismo cliente puesto que se enviaran todas al mismo correo o celular que ingrese</w:t>
+            </w:r>
           </w:p>
         </w:tc>
       </w:tr>
@@ -1256,7 +1222,39 @@
                 <w:rFonts w:ascii="Arial" w:hAnsi="Arial" w:cs="Arial"/>
                 <w:sz w:val="22"/>
               </w:rPr>
-              <w:t>El actor esta ubicado en el dashboard según su perfil.</w:t>
+              <w:t xml:space="preserve">El actor </w:t>
+            </w:r>
+            <w:proofErr w:type="spellStart"/>
+            <w:r>
+              <w:rPr>
+                <w:rFonts w:ascii="Arial" w:hAnsi="Arial" w:cs="Arial"/>
+                <w:sz w:val="22"/>
+              </w:rPr>
+              <w:t>esta</w:t>
+            </w:r>
+            <w:proofErr w:type="spellEnd"/>
+            <w:r>
+              <w:rPr>
+                <w:rFonts w:ascii="Arial" w:hAnsi="Arial" w:cs="Arial"/>
+                <w:sz w:val="22"/>
+              </w:rPr>
+              <w:t xml:space="preserve"> ubicado en el </w:t>
+            </w:r>
+            <w:proofErr w:type="spellStart"/>
+            <w:r>
+              <w:rPr>
+                <w:rFonts w:ascii="Arial" w:hAnsi="Arial" w:cs="Arial"/>
+                <w:sz w:val="22"/>
+              </w:rPr>
+              <w:t>dashboard</w:t>
+            </w:r>
+            <w:proofErr w:type="spellEnd"/>
+            <w:r>
+              <w:rPr>
+                <w:rFonts w:ascii="Arial" w:hAnsi="Arial" w:cs="Arial"/>
+                <w:sz w:val="22"/>
+              </w:rPr>
+              <w:t xml:space="preserve"> según su perfil.</w:t>
             </w:r>
           </w:p>
         </w:tc>
@@ -1493,7 +1491,14 @@
                 <w:rFonts w:ascii="Arial" w:hAnsi="Arial" w:cs="Arial"/>
                 <w:sz w:val="22"/>
               </w:rPr>
-              <w:t>El dueño hace un filtro erróneo.</w:t>
+              <w:t xml:space="preserve">El dueño </w:t>
+            </w:r>
+            <w:r>
+              <w:rPr>
+                <w:rFonts w:ascii="Arial" w:hAnsi="Arial" w:cs="Arial"/>
+                <w:sz w:val="22"/>
+              </w:rPr>
+              <w:t>no encuentra la factura</w:t>
             </w:r>
           </w:p>
         </w:tc>
@@ -1513,7 +1518,90 @@
                 <w:rFonts w:ascii="Arial" w:hAnsi="Arial" w:cs="Arial"/>
                 <w:sz w:val="22"/>
               </w:rPr>
-              <w:t>El sistema le muestra al dueño que realizo un filtro inexistente.</w:t>
+              <w:t xml:space="preserve">Deberá volver a la pestaña generación de facturas y realizar la misma. </w:t>
+            </w:r>
+          </w:p>
+        </w:tc>
+      </w:tr>
+      <w:tr>
+        <w:trPr>
+          <w:cantSplit/>
+          <w:trHeight w:val="1094"/>
+        </w:trPr>
+        <w:tc>
+          <w:tcPr>
+            <w:tcW w:w="1023" w:type="pct"/>
+            <w:vAlign w:val="center"/>
+          </w:tcPr>
+          <w:p>
+            <w:pPr>
+              <w:pStyle w:val="Ttulo1"/>
+            </w:pPr>
+          </w:p>
+        </w:tc>
+        <w:tc>
+          <w:tcPr>
+            <w:tcW w:w="385" w:type="pct"/>
+          </w:tcPr>
+          <w:p>
+            <w:pPr>
+              <w:jc w:val="center"/>
+              <w:rPr>
+                <w:rFonts w:ascii="Arial" w:hAnsi="Arial" w:cs="Arial"/>
+                <w:b/>
+                <w:bCs/>
+                <w:sz w:val="22"/>
+              </w:rPr>
+            </w:pPr>
+            <w:r>
+              <w:rPr>
+                <w:rFonts w:ascii="Arial" w:hAnsi="Arial" w:cs="Arial"/>
+                <w:b/>
+                <w:bCs/>
+                <w:sz w:val="22"/>
+              </w:rPr>
+              <w:t>2.1</w:t>
+            </w:r>
+          </w:p>
+        </w:tc>
+        <w:tc>
+          <w:tcPr>
+            <w:tcW w:w="1830" w:type="pct"/>
+            <w:gridSpan w:val="2"/>
+          </w:tcPr>
+          <w:p>
+            <w:pPr>
+              <w:rPr>
+                <w:rFonts w:ascii="Arial" w:hAnsi="Arial" w:cs="Arial"/>
+                <w:sz w:val="22"/>
+              </w:rPr>
+            </w:pPr>
+            <w:r>
+              <w:rPr>
+                <w:rFonts w:ascii="Arial" w:hAnsi="Arial" w:cs="Arial"/>
+                <w:sz w:val="22"/>
+              </w:rPr>
+              <w:t>El dueño desea generar y enviar facturas a más de un cliente</w:t>
+            </w:r>
+          </w:p>
+        </w:tc>
+        <w:tc>
+          <w:tcPr>
+            <w:tcW w:w="1762" w:type="pct"/>
+          </w:tcPr>
+          <w:p>
+            <w:pPr>
+              <w:rPr>
+                <w:rFonts w:ascii="Arial" w:hAnsi="Arial" w:cs="Arial"/>
+                <w:sz w:val="22"/>
+              </w:rPr>
+            </w:pPr>
+            <w:r>
+              <w:rPr>
+                <w:rFonts w:ascii="Arial" w:hAnsi="Arial" w:cs="Arial"/>
+                <w:sz w:val="22"/>
+              </w:rPr>
+              <w:t>El sistema solo permite enviar a una persona varias facturas, si desea a diferentes personas debe ser por separado.</w:t>
             </w:r>
           </w:p>
         </w:tc>
@@ -1756,7 +1844,23 @@
                 <w:rFonts w:ascii="Arial" w:hAnsi="Arial" w:cs="Arial"/>
                 <w:sz w:val="22"/>
               </w:rPr>
-              <w:t>&lt;nº de veces&gt; veces / &lt;unidad de tiempo&gt;</w:t>
+              <w:t>&lt;</w:t>
+            </w:r>
+            <w:proofErr w:type="spellStart"/>
+            <w:r>
+              <w:rPr>
+                <w:rFonts w:ascii="Arial" w:hAnsi="Arial" w:cs="Arial"/>
+                <w:sz w:val="22"/>
+              </w:rPr>
+              <w:t>nº</w:t>
+            </w:r>
+            <w:proofErr w:type="spellEnd"/>
+            <w:r>
+              <w:rPr>
+                <w:rFonts w:ascii="Arial" w:hAnsi="Arial" w:cs="Arial"/>
+                <w:sz w:val="22"/>
+              </w:rPr>
+              <w:t xml:space="preserve"> de veces&gt; veces / &lt;unidad de tiempo&gt;</w:t>
             </w:r>
           </w:p>
         </w:tc>

</xml_diff>